<commit_message>
attempt 2 removing sourcemap error.
</commit_message>
<xml_diff>
--- a/src/images/Resume_CV/ujjwal_Pandey_C_V.docx
+++ b/src/images/Resume_CV/ujjwal_Pandey_C_V.docx
@@ -1318,10 +1318,158 @@
       </w:pPr>
       <w:r>
         <w:rPr>
-          <w:sz w:val="18"/>
-          <w:szCs w:val="18"/>
-        </w:rPr>
-        <w:t>Experienced Software Developer with 4 years in Java back-end, 3 years in NodeJS, 4 years as a Front-End Developer, and 3 years in ReactJS.</w:t>
+          <w:rFonts w:hint="default"/>
+          <w:sz w:val="18"/>
+          <w:szCs w:val="18"/>
+          <w:lang w:val="en-IN"/>
+        </w:rPr>
+        <w:t>Simultaneous e</w:t>
+      </w:r>
+      <w:r>
+        <w:rPr>
+          <w:sz w:val="18"/>
+          <w:szCs w:val="18"/>
+        </w:rPr>
+        <w:t xml:space="preserve">xperienced </w:t>
+      </w:r>
+      <w:r>
+        <w:rPr>
+          <w:rFonts w:hint="default"/>
+          <w:sz w:val="18"/>
+          <w:szCs w:val="18"/>
+          <w:lang w:val="en-IN"/>
+        </w:rPr>
+        <w:t>in developing software</w:t>
+      </w:r>
+      <w:r>
+        <w:rPr>
+          <w:sz w:val="18"/>
+          <w:szCs w:val="18"/>
+        </w:rPr>
+        <w:t xml:space="preserve"> with Java back-end</w:t>
+      </w:r>
+      <w:r>
+        <w:rPr>
+          <w:rFonts w:hint="default"/>
+          <w:sz w:val="18"/>
+          <w:szCs w:val="18"/>
+          <w:lang w:val="en-IN"/>
+        </w:rPr>
+        <w:t xml:space="preserve"> for </w:t>
+      </w:r>
+      <w:r>
+        <w:rPr>
+          <w:sz w:val="18"/>
+          <w:szCs w:val="18"/>
+        </w:rPr>
+        <w:t>4 years, 3 years in NodeJS</w:t>
+      </w:r>
+      <w:r>
+        <w:rPr>
+          <w:rFonts w:hint="default"/>
+          <w:sz w:val="18"/>
+          <w:szCs w:val="18"/>
+          <w:lang w:val="en-IN"/>
+        </w:rPr>
+        <w:t xml:space="preserve"> back-end</w:t>
+      </w:r>
+      <w:r>
+        <w:rPr>
+          <w:sz w:val="18"/>
+          <w:szCs w:val="18"/>
+        </w:rPr>
+        <w:t xml:space="preserve">, 4 years </w:t>
+      </w:r>
+      <w:r>
+        <w:rPr>
+          <w:rFonts w:hint="default"/>
+          <w:sz w:val="18"/>
+          <w:szCs w:val="18"/>
+          <w:lang w:val="en-IN"/>
+        </w:rPr>
+        <w:t>in developing f</w:t>
+      </w:r>
+      <w:r>
+        <w:rPr>
+          <w:sz w:val="18"/>
+          <w:szCs w:val="18"/>
+        </w:rPr>
+        <w:t>ront-</w:t>
+      </w:r>
+      <w:r>
+        <w:rPr>
+          <w:rFonts w:hint="default"/>
+          <w:sz w:val="18"/>
+          <w:szCs w:val="18"/>
+          <w:lang w:val="en-IN"/>
+        </w:rPr>
+        <w:t>e</w:t>
+      </w:r>
+      <w:bookmarkStart w:id="0" w:name="_GoBack"/>
+      <w:bookmarkEnd w:id="0"/>
+      <w:r>
+        <w:rPr>
+          <w:sz w:val="18"/>
+          <w:szCs w:val="18"/>
+        </w:rPr>
+        <w:t>nd</w:t>
+      </w:r>
+      <w:r>
+        <w:rPr>
+          <w:rFonts w:hint="default"/>
+          <w:sz w:val="18"/>
+          <w:szCs w:val="18"/>
+          <w:lang w:val="en-IN"/>
+        </w:rPr>
+        <w:t xml:space="preserve"> HTML, CSS</w:t>
+      </w:r>
+      <w:r>
+        <w:rPr>
+          <w:sz w:val="18"/>
+          <w:szCs w:val="18"/>
+        </w:rPr>
+        <w:t xml:space="preserve">, and 3 years </w:t>
+      </w:r>
+      <w:r>
+        <w:rPr>
+          <w:rFonts w:hint="default"/>
+          <w:sz w:val="18"/>
+          <w:szCs w:val="18"/>
+          <w:lang w:val="en-IN"/>
+        </w:rPr>
+        <w:t>with</w:t>
+      </w:r>
+      <w:r>
+        <w:rPr>
+          <w:sz w:val="18"/>
+          <w:szCs w:val="18"/>
+        </w:rPr>
+        <w:t xml:space="preserve"> ReactJS</w:t>
+      </w:r>
+      <w:r>
+        <w:rPr>
+          <w:rFonts w:hint="default"/>
+          <w:sz w:val="18"/>
+          <w:szCs w:val="18"/>
+          <w:lang w:val="en-IN"/>
+        </w:rPr>
+        <w:t xml:space="preserve"> front-end</w:t>
+      </w:r>
+      <w:r>
+        <w:rPr>
+          <w:sz w:val="18"/>
+          <w:szCs w:val="18"/>
+        </w:rPr>
+        <w:t>.</w:t>
+      </w:r>
+      <w:r>
+        <w:rPr>
+          <w:rFonts w:hint="default"/>
+          <w:sz w:val="18"/>
+          <w:szCs w:val="18"/>
+          <w:lang w:val="en-IN"/>
+        </w:rPr>
+        <w:t xml:space="preserve"> (Total 4 years)</w:t>
       </w:r>
     </w:p>
     <w:p>
@@ -1892,18 +2040,7 @@
           <w:szCs w:val="18"/>
           <w:lang w:val="en-IN"/>
         </w:rPr>
-        <w:t>Home</w:t>
-      </w:r>
-      <w:bookmarkStart w:id="0" w:name="_GoBack"/>
-      <w:bookmarkEnd w:id="0"/>
-      <w:r>
-        <w:rPr>
-          <w:rFonts w:hint="default"/>
-          <w:sz w:val="18"/>
-          <w:szCs w:val="18"/>
-          <w:lang w:val="en-IN"/>
-        </w:rPr>
-        <w:t>-based</w:t>
+        <w:t>Home-based</w:t>
       </w:r>
       <w:r>
         <w:rPr>
@@ -3713,8 +3850,137 @@
           <w:szCs w:val="20"/>
           <w:lang w:val="en-IN"/>
         </w:rPr>
-        <w:t>Single | Indian | Hobbies: PC Games, Anime | Spoken Languages: English, Hindi</w:t>
-      </w:r>
+        <w:t>DOB: 31</w:t>
+      </w:r>
+      <w:r>
+        <w:rPr>
+          <w:rFonts w:hint="default"/>
+          <w:sz w:val="20"/>
+          <w:szCs w:val="20"/>
+          <w:vertAlign w:val="superscript"/>
+          <w:lang w:val="en-IN"/>
+        </w:rPr>
+        <w:t>st</w:t>
+      </w:r>
+      <w:r>
+        <w:rPr>
+          <w:rFonts w:hint="default"/>
+          <w:sz w:val="20"/>
+          <w:szCs w:val="20"/>
+          <w:lang w:val="en-IN"/>
+        </w:rPr>
+        <w:t xml:space="preserve"> May 1999 | Single | Indian | Hobbies: Anime , PC Games | Spoken Languages: English, Hindi</w:t>
+      </w:r>
+    </w:p>
+    <w:p>
+      <w:pPr>
+        <w:rPr>
+          <w:rFonts w:hint="default"/>
+          <w:sz w:val="20"/>
+          <w:szCs w:val="20"/>
+          <w:lang w:val="en-IN"/>
+        </w:rPr>
+      </w:pPr>
+    </w:p>
+    <w:p>
+      <w:pPr>
+        <w:rPr>
+          <w:rFonts w:hint="default"/>
+          <w:sz w:val="20"/>
+          <w:szCs w:val="20"/>
+          <w:lang w:val="en-IN"/>
+        </w:rPr>
+      </w:pPr>
+    </w:p>
+    <w:p>
+      <w:pPr>
+        <w:rPr>
+          <w:rFonts w:hint="default"/>
+          <w:sz w:val="20"/>
+          <w:szCs w:val="20"/>
+          <w:lang w:val="en-IN"/>
+        </w:rPr>
+      </w:pPr>
+    </w:p>
+    <w:p>
+      <w:pPr>
+        <w:rPr>
+          <w:rFonts w:hint="default"/>
+          <w:sz w:val="20"/>
+          <w:szCs w:val="20"/>
+          <w:lang w:val="en-IN"/>
+        </w:rPr>
+      </w:pPr>
+    </w:p>
+    <w:p>
+      <w:pPr>
+        <w:rPr>
+          <w:rFonts w:hint="default"/>
+          <w:sz w:val="20"/>
+          <w:szCs w:val="20"/>
+          <w:lang w:val="en-IN"/>
+        </w:rPr>
+      </w:pPr>
+    </w:p>
+    <w:p>
+      <w:pPr>
+        <w:rPr>
+          <w:rFonts w:hint="default"/>
+          <w:sz w:val="20"/>
+          <w:szCs w:val="20"/>
+          <w:lang w:val="en-IN"/>
+        </w:rPr>
+      </w:pPr>
+    </w:p>
+    <w:p>
+      <w:pPr>
+        <w:rPr>
+          <w:rFonts w:hint="default"/>
+          <w:sz w:val="20"/>
+          <w:szCs w:val="20"/>
+          <w:lang w:val="en-IN"/>
+        </w:rPr>
+      </w:pPr>
+    </w:p>
+    <w:p>
+      <w:pPr>
+        <w:rPr>
+          <w:rFonts w:hint="default"/>
+          <w:sz w:val="20"/>
+          <w:szCs w:val="20"/>
+          <w:lang w:val="en-IN"/>
+        </w:rPr>
+      </w:pPr>
+    </w:p>
+    <w:p>
+      <w:pPr>
+        <w:rPr>
+          <w:rFonts w:hint="default"/>
+          <w:sz w:val="20"/>
+          <w:szCs w:val="20"/>
+          <w:lang w:val="en-IN"/>
+        </w:rPr>
+      </w:pPr>
+    </w:p>
+    <w:p>
+      <w:pPr>
+        <w:rPr>
+          <w:rFonts w:hint="default"/>
+          <w:sz w:val="20"/>
+          <w:szCs w:val="20"/>
+          <w:lang w:val="en-IN"/>
+        </w:rPr>
+      </w:pPr>
+    </w:p>
+    <w:p>
+      <w:pPr>
+        <w:rPr>
+          <w:rFonts w:hint="default"/>
+          <w:sz w:val="20"/>
+          <w:szCs w:val="20"/>
+          <w:lang w:val="en-IN"/>
+        </w:rPr>
+      </w:pPr>
     </w:p>
     <w:p>
       <w:pPr>

</xml_diff>